<commit_message>
added comparisons 3- vs 4-year-olds and young vs old children
</commit_message>
<xml_diff>
--- a/EF_Tasks/Inhibition_Cylinder/Cylinder_Summary.docx
+++ b/EF_Tasks/Inhibition_Cylinder/Cylinder_Summary.docx
@@ -88,6 +88,18 @@
       <w:proofErr w:type="spellEnd"/>
       <w:r>
         <w:t>) above chance</w:t>
+      </w:r>
+    </w:p>
+    <w:p>
+      <w:pPr>
+        <w:pStyle w:val="BodyText"/>
+        <w:numPr>
+          <w:ilvl w:val="1"/>
+          <w:numId w:val="16"/>
+        </w:numPr>
+      </w:pPr>
+      <w:r>
+        <w:t>4-year-olds better than 3-year-olds, older children better than younger children</w:t>
       </w:r>
     </w:p>
     <w:p>
@@ -350,7 +362,6 @@
         <w:rPr>
           <w:noProof/>
         </w:rPr>
-        <w:lastRenderedPageBreak/>
         <w:t>Children                                                                                                                             Chimps</w:t>
       </w:r>
     </w:p>
@@ -517,10 +528,7 @@
       </w:pPr>
       <w:bookmarkStart w:id="0" w:name="dropouts"/>
       <w:r>
-        <w:t>D</w:t>
-      </w:r>
-      <w:r>
-        <w:t>ropouts</w:t>
+        <w:t>Dropouts</w:t>
       </w:r>
       <w:bookmarkEnd w:id="0"/>
     </w:p>
@@ -580,10 +588,7 @@
         </w:numPr>
       </w:pPr>
       <w:r>
-        <w:t xml:space="preserve">3 children with 10 unique searches (child stopped and said she had found all stickers - 4y f, one child got </w:t>
-      </w:r>
-      <w:r>
-        <w:t>frustrated and refused to pick any more - 3y f, one child there was an experimenter error (E gestured toward one side of the board) so the trial was cut after 10 unique searches - 4y f)</w:t>
+        <w:t>3 children with 10 unique searches (child stopped and said she had found all stickers - 4y f, one child got frustrated and refused to pick any more - 3y f, one child there was an experimenter error (E gestured toward one side of the board) so the trial was cut after 10 unique searches - 4y f)</w:t>
       </w:r>
     </w:p>
     <w:p>
@@ -594,10 +599,7 @@
         </w:numPr>
       </w:pPr>
       <w:r>
-        <w:t>2 children with 11 unique searches (E accidentally stopped earlier - 4</w:t>
-      </w:r>
-      <w:r>
-        <w:t>y f, child stopped and saif he had found all stickers - 3y m)</w:t>
+        <w:t>2 children with 11 unique searches (E accidentally stopped earlier - 4y f, child stopped and saif he had found all stickers - 3y m)</w:t>
       </w:r>
     </w:p>
     <w:p>
@@ -663,10 +665,7 @@
         <w:pStyle w:val="FirstParagraph"/>
       </w:pPr>
       <w:r>
-        <w:t>At the beginning of testing, the children who had valid data on the Cylinder task were on average 48.83 months (SD = 6.88, rang</w:t>
-      </w:r>
-      <w:r>
-        <w:t>e 36-70) old. There were 64 3-year-olds, 72 4-year-olds, and 8 5-year-olds.</w:t>
+        <w:t>At the beginning of testing, the children who had valid data on the Cylinder task were on average 48.83 months (SD = 6.88, range 36-70) old. There were 64 3-year-olds, 72 4-year-olds, and 8 5-year-olds.</w:t>
       </w:r>
     </w:p>
     <w:p>
@@ -781,10 +780,7 @@
         </w:numPr>
       </w:pPr>
       <w:r>
-        <w:t xml:space="preserve">5y: 7 f, 4 </w:t>
-      </w:r>
-      <w:r>
-        <w:t>m</w:t>
+        <w:t>5y: 7 f, 4 m</w:t>
       </w:r>
     </w:p>
     <w:p>
@@ -994,10 +990,7 @@
         <w:pStyle w:val="FirstParagraph"/>
       </w:pPr>
       <w:r>
-        <w:t>84 children were from Fife, 60 from Edinbur</w:t>
-      </w:r>
-      <w:r>
-        <w:t>gh. Edinburgh: M = 49.22 (SD = 5.80, range 36-58)</w:t>
+        <w:t>84 children were from Fife, 60 from Edinburgh. Edinburgh: M = 49.22 (SD = 5.80, range 36-58)</w:t>
       </w:r>
     </w:p>
     <w:p>
@@ -1086,10 +1079,7 @@
         <w:pStyle w:val="FirstParagraph"/>
       </w:pPr>
       <w:r>
-        <w:t>There is no difference in the age distribution between the two testing locations, two-sided Wilcoxon test, W = 2391.5, p = .</w:t>
-      </w:r>
-      <w:r>
-        <w:t>603.</w:t>
+        <w:t>There is no difference in the age distribution between the two testing locations, two-sided Wilcoxon test, W = 2391.5, p = .603.</w:t>
       </w:r>
     </w:p>
     <w:p>
@@ -1112,13 +1102,7 @@
         <w:pStyle w:val="FirstParagraph"/>
       </w:pPr>
       <w:r>
-        <w:t>From the 144 children, the choice of cup i</w:t>
-      </w:r>
-      <w:r>
-        <w:t>n the warm-up was known for 130 (90%) children. For the rest of the children, the experimenter missed to take a note of the cup chosen and the video also did not show it. From the 130 children of which we know which cup was chosen, 122 (94%) chose the stic</w:t>
-      </w:r>
-      <w:r>
-        <w:t>ker cup (i.e., the wrong cup). This shows that there was indeed a strong pull to reach to the nice sticker cup.</w:t>
+        <w:t>From the 144 children, the choice of cup in the warm-up was known for 130 (90%) children. For the rest of the children, the experimenter missed to take a note of the cup chosen and the video also did not show it. From the 130 children of which we know which cup was chosen, 122 (94%) chose the sticker cup (i.e., the wrong cup). This shows that there was indeed a strong pull to reach to the nice sticker cup.</w:t>
       </w:r>
     </w:p>
     <w:p>
@@ -1146,10 +1130,7 @@
         <w:pStyle w:val="FirstParagraph"/>
       </w:pPr>
       <w:r>
-        <w:t>Of the 144 children, 101 (70%) found all the stickers. 43 children stopped the game before finding all the sticke</w:t>
-      </w:r>
-      <w:r>
-        <w:t>rs (either they announced they had found all the stickers and did not want to search anymore or the experimenter stopped the game as the child had already searched a lot and has been unable to find the remaining stickers).</w:t>
+        <w:t>Of the 144 children, 101 (70%) found all the stickers. 43 children stopped the game before finding all the stickers (either they announced they had found all the stickers and did not want to search anymore or the experimenter stopped the game as the child had already searched a lot and has been unable to find the remaining stickers).</w:t>
       </w:r>
     </w:p>
     <w:p>
@@ -1163,10 +1144,7 @@
       </w:pPr>
       <w:bookmarkStart w:id="12" w:name="Xec21f4796b96422437283d6ee26e9fde0296686"/>
       <w:r>
-        <w:t>Of those children who did not fin</w:t>
-      </w:r>
-      <w:r>
-        <w:t>d 12 stickers, how many stickers did they find?</w:t>
+        <w:t>Of those children who did not find 12 stickers, how many stickers did they find?</w:t>
       </w:r>
       <w:bookmarkEnd w:id="12"/>
     </w:p>
@@ -1211,10 +1189,7 @@
         </w:numPr>
       </w:pPr>
       <w:r>
-        <w:t>2 children go</w:t>
-      </w:r>
-      <w:r>
-        <w:t>t 9 stickers</w:t>
+        <w:t>2 children got 9 stickers</w:t>
       </w:r>
     </w:p>
     <w:p>
@@ -1294,10 +1269,7 @@
         </w:numPr>
       </w:pPr>
       <w:r>
-        <w:t xml:space="preserve">had 10 </w:t>
-      </w:r>
-      <w:r>
-        <w:t>searches (n = 3): all 3 children got all 10 stickers</w:t>
+        <w:t>had 10 searches (n = 3): all 3 children got all 10 stickers</w:t>
       </w:r>
     </w:p>
     <w:p>
@@ -1338,10 +1310,7 @@
         </w:numPr>
       </w:pPr>
       <w:r>
-        <w:t>childr</w:t>
-      </w:r>
-      <w:r>
-        <w:t>en who had fewer than 12 unique searches (n = 5): 4 got all stickers (80%), 1 did not find all stickers.</w:t>
+        <w:t>children who had fewer than 12 unique searches (n = 5): 4 got all stickers (80%), 1 did not find all stickers.</w:t>
       </w:r>
     </w:p>
     <w:p>
@@ -1372,10 +1341,7 @@
       </w:pPr>
       <w:bookmarkStart w:id="13" w:name="X7ce73b68e4e56c480904760113dd19e205fb2d0"/>
       <w:r>
-        <w:t xml:space="preserve">DV: Proportion of correct searches out </w:t>
-      </w:r>
-      <w:r>
-        <w:t>of the first 10, 11 or 12 unique trials</w:t>
+        <w:t>DV: Proportion of correct searches out of the first 10, 11 or 12 unique trials</w:t>
       </w:r>
       <w:bookmarkEnd w:id="13"/>
     </w:p>
@@ -1445,13 +1411,7 @@
         <w:pStyle w:val="FirstParagraph"/>
       </w:pPr>
       <w:r>
-        <w:t>The mean proportion of</w:t>
-      </w:r>
-      <w:r>
-        <w:t xml:space="preserve"> correct searches within the first 10, 11 or 12 searches was 0.65 (SD = 0.28, range 0.08-1). The variable is bimodal and not normally distributed, W = 0.891, p &lt; .001. Children’s performance is significantly above chance value (0.5), two-sided Wilcoxon tes</w:t>
-      </w:r>
-      <w:r>
-        <w:t>t, V = 7001.5, p &lt; .001.</w:t>
+        <w:t>The mean proportion of correct searches within the first 10, 11 or 12 searches was 0.65 (SD = 0.28, range 0.08-1). The variable is bimodal and not normally distributed, W = 0.891, p &lt; .001. Children’s performance is significantly above chance value (0.5), two-sided Wilcoxon test, V = 7001.5, p &lt; .001.</w:t>
       </w:r>
     </w:p>
     <w:p>
@@ -1690,10 +1650,7 @@
         </w:numPr>
       </w:pPr>
       <w:r>
-        <w:t>4y (n = 70): M = 0.66 (SD = 0.29, range 0.08-1), significantly above ch</w:t>
-      </w:r>
-      <w:r>
-        <w:t>ance (V = 1836.5, p &lt; .001)</w:t>
+        <w:t>4y (n = 70): M = 0.66 (SD = 0.29, range 0.08-1), significantly above chance (V = 1836.5, p &lt; .001)</w:t>
       </w:r>
     </w:p>
     <w:p>
@@ -1718,6 +1675,19 @@
       </w:pPr>
       <w:r>
         <w:t>6y (n = 1): M = 1</w:t>
+      </w:r>
+    </w:p>
+    <w:p>
+      <w:pPr>
+        <w:pStyle w:val="Compact"/>
+      </w:pPr>
+    </w:p>
+    <w:p>
+      <w:pPr>
+        <w:pStyle w:val="Compact"/>
+      </w:pPr>
+      <w:r>
+        <w:t>4-year-olds perform better than 3-year-olds, one-sided Wilcoxon test, W = 1785, p = .039.</w:t>
       </w:r>
     </w:p>
     <w:p>
@@ -1905,10 +1875,7 @@
         </w:numPr>
       </w:pPr>
       <w:r>
-        <w:t>young (n = 72): M = 0.58 (SD = 0.2</w:t>
-      </w:r>
-      <w:r>
-        <w:t>7, range 0.08-1), significantly above chance (V = 1403.5, p = .007)</w:t>
+        <w:t>young (n = 72): M = 0.58 (SD = 0.27, range 0.08-1), significantly above chance (V = 1403.5, p = .007)</w:t>
       </w:r>
     </w:p>
     <w:p>
@@ -1921,6 +1888,12 @@
       </w:pPr>
       <w:r>
         <w:t>old (n = 72): M = 0.71 (SD = 0.28, range 0.08-1), significantly above chance (V = 2106, p &lt; .001)</w:t>
+      </w:r>
+    </w:p>
+    <w:p/>
+    <w:p>
+      <w:r>
+        <w:t>Older children are better than younger children, one-sided Wilcoxon test, W = 3289.5, p = .002.</w:t>
       </w:r>
     </w:p>
     <w:p>
@@ -2171,10 +2144,20 @@
         </w:numPr>
       </w:pPr>
       <w:r>
-        <w:t>Fife: M = 0.64 (SD = 0.27, range 0.17-1), significantly above c</w:t>
-      </w:r>
-      <w:r>
-        <w:t>hance (V = 2307.5, p &lt; .001)</w:t>
+        <w:t>Fife: M = 0.64 (SD = 0.27, range 0.17-1), significantly above chance (V = 2307.5, p &lt; .001)</w:t>
+      </w:r>
+    </w:p>
+    <w:p>
+      <w:pPr>
+        <w:pStyle w:val="Compact"/>
+      </w:pPr>
+    </w:p>
+    <w:p>
+      <w:pPr>
+        <w:pStyle w:val="Compact"/>
+      </w:pPr>
+      <w:r>
+        <w:t>There is no difference in performance between testing locations, W = 2666, p = .553.</w:t>
       </w:r>
     </w:p>
     <w:p>
@@ -2384,10 +2367,211 @@
         </w:rPr>
         <w:t xml:space="preserve"> </w:t>
       </w:r>
+      <w:proofErr w:type="spellStart"/>
       <w:r>
         <w:rPr>
           <w:rStyle w:val="NormalTok"/>
         </w:rPr>
+        <w:t>z.age</w:t>
+      </w:r>
+      <w:proofErr w:type="spellEnd"/>
+      <w:r>
+        <w:rPr>
+          <w:rStyle w:val="NormalTok"/>
+        </w:rPr>
+        <w:t xml:space="preserve"> </w:t>
+      </w:r>
+      <w:r>
+        <w:rPr>
+          <w:rStyle w:val="OperatorTok"/>
+        </w:rPr>
+        <w:t>+</w:t>
+      </w:r>
+      <w:r>
+        <w:rPr>
+          <w:rStyle w:val="StringTok"/>
+        </w:rPr>
+        <w:t xml:space="preserve"> </w:t>
+      </w:r>
+      <w:r>
+        <w:rPr>
+          <w:rStyle w:val="NormalTok"/>
+        </w:rPr>
+        <w:t xml:space="preserve">z.trial </w:t>
+      </w:r>
+      <w:r>
+        <w:rPr>
+          <w:rStyle w:val="OperatorTok"/>
+        </w:rPr>
+        <w:t>+</w:t>
+      </w:r>
+      <w:r>
+        <w:rPr>
+          <w:rStyle w:val="StringTok"/>
+        </w:rPr>
+        <w:t xml:space="preserve"> </w:t>
+      </w:r>
+      <w:r>
+        <w:rPr>
+          <w:rStyle w:val="NormalTok"/>
+        </w:rPr>
+        <w:t>z.age</w:t>
+      </w:r>
+      <w:r>
+        <w:rPr>
+          <w:rStyle w:val="OperatorTok"/>
+        </w:rPr>
+        <w:t>:</w:t>
+      </w:r>
+      <w:r>
+        <w:rPr>
+          <w:rStyle w:val="NormalTok"/>
+        </w:rPr>
+        <w:t xml:space="preserve">z.trial </w:t>
+      </w:r>
+      <w:r>
+        <w:rPr>
+          <w:rStyle w:val="OperatorTok"/>
+        </w:rPr>
+        <w:t>+</w:t>
+      </w:r>
+      <w:r>
+        <w:rPr>
+          <w:rStyle w:val="StringTok"/>
+        </w:rPr>
+        <w:t xml:space="preserve"> </w:t>
+      </w:r>
+      <w:r>
+        <w:rPr>
+          <w:rStyle w:val="NormalTok"/>
+        </w:rPr>
+        <w:t>(</w:t>
+      </w:r>
+      <w:r>
+        <w:rPr>
+          <w:rStyle w:val="DecValTok"/>
+        </w:rPr>
+        <w:t>1</w:t>
+      </w:r>
+      <w:r>
+        <w:rPr>
+          <w:rStyle w:val="OperatorTok"/>
+        </w:rPr>
+        <w:t>+</w:t>
+      </w:r>
+      <w:r>
+        <w:rPr>
+          <w:rStyle w:val="NormalTok"/>
+        </w:rPr>
+        <w:t>z.trial</w:t>
+      </w:r>
+      <w:r>
+        <w:rPr>
+          <w:rStyle w:val="OperatorTok"/>
+        </w:rPr>
+        <w:t>|</w:t>
+      </w:r>
+      <w:r>
+        <w:rPr>
+          <w:rStyle w:val="NormalTok"/>
+        </w:rPr>
+        <w:t xml:space="preserve">ID), </w:t>
+      </w:r>
+      <w:r>
+        <w:rPr>
+          <w:rStyle w:val="DataTypeTok"/>
+        </w:rPr>
+        <w:t>data=</w:t>
+      </w:r>
+      <w:r>
+        <w:rPr>
+          <w:rStyle w:val="NormalTok"/>
+        </w:rPr>
+        <w:t xml:space="preserve">Cyl.validtrials, </w:t>
+      </w:r>
+      <w:r>
+        <w:rPr>
+          <w:rStyle w:val="DataTypeTok"/>
+        </w:rPr>
+        <w:t>family=</w:t>
+      </w:r>
+      <w:r>
+        <w:rPr>
+          <w:rStyle w:val="NormalTok"/>
+        </w:rPr>
+        <w:t>binomial)</w:t>
+      </w:r>
+    </w:p>
+    <w:p>
+      <w:pPr>
+        <w:pStyle w:val="FirstParagraph"/>
+      </w:pPr>
+      <w:r>
+        <w:t>Together, age, trial number, and the interaction between age and trial number can explain the data significantly better than a null model only consisting of the intercept, X2(3) = 21.387, p &lt; .001.</w:t>
+      </w:r>
+    </w:p>
+    <w:p>
+      <w:pPr>
+        <w:pStyle w:val="BodyText"/>
+      </w:pPr>
+      <w:r>
+        <w:rPr>
+          <w:b/>
+        </w:rPr>
+        <w:t>Effect of interaction term</w:t>
+      </w:r>
+    </w:p>
+    <w:p>
+      <w:pPr>
+        <w:pStyle w:val="FirstParagraph"/>
+      </w:pPr>
+      <w:r>
+        <w:t>There is no effect of the interaction term (X2(1) = 0.912, p = .339), so we remove it from the model. We also tried to enter the non-transformed version of trial number, but then the model did not converge.</w:t>
+      </w:r>
+    </w:p>
+    <w:p>
+      <w:pPr>
+        <w:pStyle w:val="BodyText"/>
+      </w:pPr>
+    </w:p>
+    <w:p>
+      <w:pPr>
+        <w:pStyle w:val="SourceCode"/>
+      </w:pPr>
+      <w:r>
+        <w:rPr>
+          <w:rStyle w:val="NormalTok"/>
+        </w:rPr>
+        <w:t>res&lt;-</w:t>
+      </w:r>
+      <w:r>
+        <w:rPr>
+          <w:rStyle w:val="KeywordTok"/>
+        </w:rPr>
+        <w:t>glmer</w:t>
+      </w:r>
+      <w:r>
+        <w:rPr>
+          <w:rStyle w:val="NormalTok"/>
+        </w:rPr>
+        <w:t xml:space="preserve">(GotSticker </w:t>
+      </w:r>
+      <w:r>
+        <w:rPr>
+          <w:rStyle w:val="OperatorTok"/>
+        </w:rPr>
+        <w:t>~</w:t>
+      </w:r>
+      <w:r>
+        <w:rPr>
+          <w:rStyle w:val="StringTok"/>
+        </w:rPr>
+        <w:t xml:space="preserve"> </w:t>
+      </w:r>
+      <w:r>
+        <w:rPr>
+          <w:rStyle w:val="NormalTok"/>
+        </w:rPr>
         <w:t xml:space="preserve">z.age </w:t>
       </w:r>
       <w:r>
@@ -2424,90 +2608,60 @@
         <w:rPr>
           <w:rStyle w:val="NormalTok"/>
         </w:rPr>
-        <w:t>z.age</w:t>
+        <w:t>(</w:t>
+      </w:r>
+      <w:r>
+        <w:rPr>
+          <w:rStyle w:val="DecValTok"/>
+        </w:rPr>
+        <w:t>1</w:t>
       </w:r>
       <w:r>
         <w:rPr>
           <w:rStyle w:val="OperatorTok"/>
         </w:rPr>
-        <w:t>:</w:t>
+        <w:t>+</w:t>
       </w:r>
       <w:r>
         <w:rPr>
           <w:rStyle w:val="NormalTok"/>
         </w:rPr>
-        <w:t xml:space="preserve">z.trial </w:t>
+        <w:t>z.trial</w:t>
       </w:r>
       <w:r>
         <w:rPr>
           <w:rStyle w:val="OperatorTok"/>
         </w:rPr>
-        <w:t>+</w:t>
-      </w:r>
-      <w:r>
-        <w:rPr>
-          <w:rStyle w:val="StringTok"/>
-        </w:rPr>
-        <w:t xml:space="preserve"> </w:t>
+        <w:t>|</w:t>
       </w:r>
       <w:r>
         <w:rPr>
           <w:rStyle w:val="NormalTok"/>
         </w:rPr>
-        <w:t>(</w:t>
-      </w:r>
-      <w:r>
-        <w:rPr>
-          <w:rStyle w:val="DecValTok"/>
-        </w:rPr>
-        <w:t>1</w:t>
-      </w:r>
-      <w:r>
-        <w:rPr>
-          <w:rStyle w:val="OperatorTok"/>
-        </w:rPr>
-        <w:t>+</w:t>
+        <w:t xml:space="preserve">ID), </w:t>
+      </w:r>
+      <w:r>
+        <w:rPr>
+          <w:rStyle w:val="DataTypeTok"/>
+        </w:rPr>
+        <w:t>data=</w:t>
       </w:r>
       <w:r>
         <w:rPr>
           <w:rStyle w:val="NormalTok"/>
         </w:rPr>
-        <w:t>z.trial</w:t>
-      </w:r>
-      <w:r>
-        <w:rPr>
-          <w:rStyle w:val="OperatorTok"/>
-        </w:rPr>
-        <w:t>|</w:t>
+        <w:t xml:space="preserve">Cyl.validtrials, </w:t>
+      </w:r>
+      <w:r>
+        <w:rPr>
+          <w:rStyle w:val="DataTypeTok"/>
+        </w:rPr>
+        <w:t>family=</w:t>
       </w:r>
       <w:r>
         <w:rPr>
           <w:rStyle w:val="NormalTok"/>
         </w:rPr>
-        <w:t xml:space="preserve">ID), </w:t>
-      </w:r>
-      <w:r>
-        <w:rPr>
-          <w:rStyle w:val="DataTypeTok"/>
-        </w:rPr>
-        <w:t>data=</w:t>
-      </w:r>
-      <w:r>
-        <w:rPr>
-          <w:rStyle w:val="NormalTok"/>
-        </w:rPr>
-        <w:t xml:space="preserve">Cyl.validtrials, </w:t>
-      </w:r>
-      <w:r>
-        <w:rPr>
-          <w:rStyle w:val="DataTypeTok"/>
-        </w:rPr>
-        <w:t>family=</w:t>
-      </w:r>
-      <w:r>
-        <w:rPr>
-          <w:rStyle w:val="NormalTok"/>
-        </w:rPr>
         <w:t>binomial)</w:t>
       </w:r>
     </w:p>
@@ -2516,7 +2670,7 @@
         <w:pStyle w:val="FirstParagraph"/>
       </w:pPr>
       <w:r>
-        <w:t>Together, age, trial number, and the interaction between age and trial number can explain the data significantly better than a null model only consisting of the intercept, X2(3) = 21.387, p &lt; .001.</w:t>
+        <w:t>Together, age, and trial number can explain the data significantly better than a null model only consisting of the intercept, X2(2) = 20.457, p &lt; .001.</w:t>
       </w:r>
     </w:p>
     <w:p>
@@ -2527,182 +2681,7 @@
         <w:rPr>
           <w:b/>
         </w:rPr>
-        <w:t>E</w:t>
-      </w:r>
-      <w:r>
-        <w:rPr>
-          <w:b/>
-        </w:rPr>
-        <w:t>ffect of interaction term</w:t>
-      </w:r>
-    </w:p>
-    <w:p>
-      <w:pPr>
-        <w:pStyle w:val="FirstParagraph"/>
-      </w:pPr>
-      <w:r>
-        <w:t>There is no effect of the interaction term (X2(1) = 0.912, p = .339), so we remove it from the model. We also tried to enter the non-transformed version of trial number, but then the model did not converge.</w:t>
-      </w:r>
-    </w:p>
-    <w:p>
-      <w:pPr>
-        <w:pStyle w:val="BodyText"/>
-      </w:pPr>
-    </w:p>
-    <w:p>
-      <w:pPr>
-        <w:pStyle w:val="SourceCode"/>
-      </w:pPr>
-      <w:r>
-        <w:rPr>
-          <w:rStyle w:val="NormalTok"/>
-        </w:rPr>
-        <w:t>res&lt;-</w:t>
-      </w:r>
-      <w:r>
-        <w:rPr>
-          <w:rStyle w:val="KeywordTok"/>
-        </w:rPr>
-        <w:t>glmer</w:t>
-      </w:r>
-      <w:r>
-        <w:rPr>
-          <w:rStyle w:val="NormalTok"/>
-        </w:rPr>
-        <w:t xml:space="preserve">(GotSticker </w:t>
-      </w:r>
-      <w:r>
-        <w:rPr>
-          <w:rStyle w:val="OperatorTok"/>
-        </w:rPr>
-        <w:t>~</w:t>
-      </w:r>
-      <w:r>
-        <w:rPr>
-          <w:rStyle w:val="StringTok"/>
-        </w:rPr>
-        <w:t xml:space="preserve"> </w:t>
-      </w:r>
-      <w:r>
-        <w:rPr>
-          <w:rStyle w:val="NormalTok"/>
-        </w:rPr>
-        <w:t xml:space="preserve">z.age </w:t>
-      </w:r>
-      <w:r>
-        <w:rPr>
-          <w:rStyle w:val="OperatorTok"/>
-        </w:rPr>
-        <w:t>+</w:t>
-      </w:r>
-      <w:r>
-        <w:rPr>
-          <w:rStyle w:val="StringTok"/>
-        </w:rPr>
-        <w:t xml:space="preserve"> </w:t>
-      </w:r>
-      <w:r>
-        <w:rPr>
-          <w:rStyle w:val="NormalTok"/>
-        </w:rPr>
-        <w:t xml:space="preserve">z.trial </w:t>
-      </w:r>
-      <w:r>
-        <w:rPr>
-          <w:rStyle w:val="OperatorTok"/>
-        </w:rPr>
-        <w:t>+</w:t>
-      </w:r>
-      <w:r>
-        <w:rPr>
-          <w:rStyle w:val="StringTok"/>
-        </w:rPr>
-        <w:t xml:space="preserve"> </w:t>
-      </w:r>
-      <w:r>
-        <w:rPr>
-          <w:rStyle w:val="NormalTok"/>
-        </w:rPr>
-        <w:t>(</w:t>
-      </w:r>
-      <w:r>
-        <w:rPr>
-          <w:rStyle w:val="DecValTok"/>
-        </w:rPr>
-        <w:t>1</w:t>
-      </w:r>
-      <w:r>
-        <w:rPr>
-          <w:rStyle w:val="OperatorTok"/>
-        </w:rPr>
-        <w:t>+</w:t>
-      </w:r>
-      <w:r>
-        <w:rPr>
-          <w:rStyle w:val="NormalTok"/>
-        </w:rPr>
-        <w:t>z.trial</w:t>
-      </w:r>
-      <w:r>
-        <w:rPr>
-          <w:rStyle w:val="OperatorTok"/>
-        </w:rPr>
-        <w:t>|</w:t>
-      </w:r>
-      <w:r>
-        <w:rPr>
-          <w:rStyle w:val="NormalTok"/>
-        </w:rPr>
-        <w:t xml:space="preserve">ID), </w:t>
-      </w:r>
-      <w:r>
-        <w:rPr>
-          <w:rStyle w:val="DataTypeTok"/>
-        </w:rPr>
-        <w:t>data=</w:t>
-      </w:r>
-      <w:r>
-        <w:rPr>
-          <w:rStyle w:val="NormalTok"/>
-        </w:rPr>
-        <w:t xml:space="preserve">Cyl.validtrials, </w:t>
-      </w:r>
-      <w:r>
-        <w:rPr>
-          <w:rStyle w:val="DataTypeTok"/>
-        </w:rPr>
-        <w:t>family=</w:t>
-      </w:r>
-      <w:r>
-        <w:rPr>
-          <w:rStyle w:val="NormalTok"/>
-        </w:rPr>
-        <w:t>binomial)</w:t>
-      </w:r>
-    </w:p>
-    <w:p>
-      <w:pPr>
-        <w:pStyle w:val="FirstParagraph"/>
-      </w:pPr>
-      <w:r>
-        <w:t>Together, age, and trial number can explain the data significantly better than a null model only consisting of the intercept, X2(2) = 20.457, p &lt; .001.</w:t>
-      </w:r>
-    </w:p>
-    <w:p>
-      <w:pPr>
-        <w:pStyle w:val="BodyText"/>
-      </w:pPr>
-      <w:r>
-        <w:rPr>
-          <w:b/>
-        </w:rPr>
-        <w:t>E</w:t>
-      </w:r>
-      <w:r>
-        <w:rPr>
-          <w:b/>
-        </w:rPr>
-        <w:t>ffect of trial number</w:t>
+        <w:t>Effect of trial number</w:t>
       </w:r>
     </w:p>
     <w:p>
@@ -2802,13 +2781,7 @@
         <w:rPr>
           <w:rStyle w:val="VerbatimChar"/>
         </w:rPr>
-        <w:t>#</w:t>
-      </w:r>
-      <w:r>
-        <w:rPr>
-          <w:rStyle w:val="VerbatimChar"/>
-        </w:rPr>
-        <w:t xml:space="preserve">#    z.age  z.trial </w:t>
+        <w:t xml:space="preserve">##    z.age  z.trial </w:t>
       </w:r>
       <w:r>
         <w:br/>
@@ -3506,6 +3479,13 @@
     <w:lsdException w:name="Placeholder Text" w:semiHidden="1"/>
     <w:lsdException w:name="Light Shading"/>
     <w:lsdException w:name="Light List"/>
+    <w:lsdException w:name="Light Grid"/>
+    <w:lsdException w:name="Medium Shading 1"/>
+    <w:lsdException w:name="Medium Shading 2"/>
+    <w:lsdException w:name="Medium List 1"/>
+    <w:lsdException w:name="Medium List 2"/>
+    <w:lsdException w:name="Medium Grid 1"/>
+    <w:lsdException w:name="Medium Grid 2"/>
     <w:lsdException w:name="Medium Grid 3"/>
     <w:lsdException w:name="Dark List"/>
     <w:lsdException w:name="Colorful Shading"/>

</xml_diff>

<commit_message>
Added BPVS score to analyses
</commit_message>
<xml_diff>
--- a/EF_Tasks/Inhibition_Cylinder/Cylinder_Summary.docx
+++ b/EF_Tasks/Inhibition_Cylinder/Cylinder_Summary.docx
@@ -79,15 +79,7 @@
         </w:numPr>
       </w:pPr>
       <w:r>
-        <w:t xml:space="preserve">Performance of all children (all age groups, </w:t>
-      </w:r>
-      <w:proofErr w:type="spellStart"/>
-      <w:r>
-        <w:t>mediansplit</w:t>
-      </w:r>
-      <w:proofErr w:type="spellEnd"/>
-      <w:r>
-        <w:t>) above chance</w:t>
+        <w:t>Performance of all children (all age groups, mediansplit) above chance</w:t>
       </w:r>
     </w:p>
     <w:p>
@@ -112,6 +104,9 @@
       </w:pPr>
       <w:r>
         <w:t>Significant effect of age on performance (no effect of trial number or location)</w:t>
+      </w:r>
+      <w:r>
+        <w:t>, and no effect of BPVS</w:t>
       </w:r>
     </w:p>
     <w:p>
@@ -2327,59 +2322,35 @@
         </w:rPr>
         <w:t>res&lt;-</w:t>
       </w:r>
-      <w:proofErr w:type="spellStart"/>
       <w:r>
         <w:rPr>
           <w:rStyle w:val="KeywordTok"/>
         </w:rPr>
         <w:t>glmer</w:t>
       </w:r>
-      <w:proofErr w:type="spellEnd"/>
       <w:r>
         <w:rPr>
           <w:rStyle w:val="NormalTok"/>
         </w:rPr>
-        <w:t>(</w:t>
-      </w:r>
-      <w:proofErr w:type="spellStart"/>
+        <w:t xml:space="preserve">(GotSticker </w:t>
+      </w:r>
+      <w:r>
+        <w:rPr>
+          <w:rStyle w:val="OperatorTok"/>
+        </w:rPr>
+        <w:t>~</w:t>
+      </w:r>
+      <w:r>
+        <w:rPr>
+          <w:rStyle w:val="StringTok"/>
+        </w:rPr>
+        <w:t xml:space="preserve"> </w:t>
+      </w:r>
       <w:r>
         <w:rPr>
           <w:rStyle w:val="NormalTok"/>
         </w:rPr>
-        <w:t>GotSticker</w:t>
-      </w:r>
-      <w:proofErr w:type="spellEnd"/>
-      <w:r>
-        <w:rPr>
-          <w:rStyle w:val="NormalTok"/>
-        </w:rPr>
-        <w:t xml:space="preserve"> </w:t>
-      </w:r>
-      <w:r>
-        <w:rPr>
-          <w:rStyle w:val="OperatorTok"/>
-        </w:rPr>
-        <w:t>~</w:t>
-      </w:r>
-      <w:r>
-        <w:rPr>
-          <w:rStyle w:val="StringTok"/>
-        </w:rPr>
-        <w:t xml:space="preserve"> </w:t>
-      </w:r>
-      <w:proofErr w:type="spellStart"/>
-      <w:r>
-        <w:rPr>
-          <w:rStyle w:val="NormalTok"/>
-        </w:rPr>
-        <w:t>z.age</w:t>
-      </w:r>
-      <w:proofErr w:type="spellEnd"/>
-      <w:r>
-        <w:rPr>
-          <w:rStyle w:val="NormalTok"/>
-        </w:rPr>
-        <w:t xml:space="preserve"> </w:t>
+        <w:t xml:space="preserve">z.age </w:t>
       </w:r>
       <w:r>
         <w:rPr>

</xml_diff>